<commit_message>
Update CV links to github::EricBryantPhD
</commit_message>
<xml_diff>
--- a/static/documents/CV-Eric-Edward-Bryant-PhD.docx
+++ b/static/documents/CV-Eric-Edward-Bryant-PhD.docx
@@ -464,8 +464,6 @@
           <w:t>Matthew Weitzman</w:t>
         </w:r>
       </w:hyperlink>
-      <w:bookmarkStart w:id="1" w:name="_GoBack"/>
-      <w:bookmarkEnd w:id="1"/>
       <w:r>
         <w:rPr>
           <w:rFonts w:ascii="Georgia" w:hAnsi="Georgia"/>
@@ -860,11 +858,11 @@
           <w:bottom w:val="single" w:sz="6" w:space="1" w:color="auto"/>
         </w:pBdr>
       </w:pPr>
-      <w:bookmarkStart w:id="2" w:name="software"/>
+      <w:bookmarkStart w:id="1" w:name="software"/>
       <w:r>
         <w:t>Software</w:t>
       </w:r>
-      <w:bookmarkEnd w:id="2"/>
+      <w:bookmarkEnd w:id="1"/>
     </w:p>
     <w:p>
       <w:pPr>
@@ -1021,6 +1019,8 @@
           <w:t>iSTOP R package</w:t>
         </w:r>
       </w:hyperlink>
+      <w:bookmarkStart w:id="2" w:name="_GoBack"/>
+      <w:bookmarkEnd w:id="2"/>
       <w:r>
         <w:rPr>
           <w:rFonts w:ascii="Georgia" w:hAnsi="Georgia"/>

</xml_diff>

<commit_message>
Add website in CV download
</commit_message>
<xml_diff>
--- a/static/documents/CV-Eric-Edward-Bryant-PhD.docx
+++ b/static/documents/CV-Eric-Edward-Bryant-PhD.docx
@@ -22,24 +22,60 @@
         <w:pStyle w:val="FirstParagraph"/>
         <w:spacing w:before="0" w:after="0"/>
       </w:pPr>
-      <w:r>
-        <w:t>E</w:t>
-      </w:r>
-      <w:r>
-        <w:t>ric</w:t>
-      </w:r>
-      <w:r>
-        <w:t>BryantPhD</w:t>
-      </w:r>
-      <w:r>
-        <w:t xml:space="preserve">@gmail.com </w:t>
-      </w:r>
-      <w:r>
-        <w:t xml:space="preserve">• (408) 204-1201 </w:t>
-      </w:r>
-      <w:r>
-        <w:t>• New York • Los Angeles</w:t>
-      </w:r>
+      <w:hyperlink r:id="rId4" w:history="1">
+        <w:r>
+          <w:rPr>
+            <w:rStyle w:val="Hyperlink"/>
+          </w:rPr>
+          <w:t>EricBryantPhD@gmail.com</w:t>
+        </w:r>
+      </w:hyperlink>
+      <w:r>
+        <w:t xml:space="preserve"> </w:t>
+      </w:r>
+      <w:r>
+        <w:t xml:space="preserve">• </w:t>
+      </w:r>
+      <w:hyperlink r:id="rId5" w:history="1">
+        <w:r>
+          <w:rPr>
+            <w:rStyle w:val="Hyperlink"/>
+          </w:rPr>
+          <w:t>EricBryantPhD.com</w:t>
+        </w:r>
+      </w:hyperlink>
+      <w:r>
+        <w:t xml:space="preserve"> </w:t>
+      </w:r>
+      <w:r>
+        <w:t>•</w:t>
+      </w:r>
+      <w:r>
+        <w:t xml:space="preserve"> </w:t>
+      </w:r>
+      <w:r>
+        <w:t xml:space="preserve">(408) 204-1201 </w:t>
+      </w:r>
+      <w:r>
+        <w:t xml:space="preserve">• </w:t>
+      </w:r>
+      <w:r>
+        <w:t xml:space="preserve">NYC </w:t>
+      </w:r>
+      <w:r>
+        <w:t xml:space="preserve">• </w:t>
+      </w:r>
+      <w:r>
+        <w:t xml:space="preserve">LA </w:t>
+      </w:r>
+      <w:r>
+        <w:t xml:space="preserve">• </w:t>
+      </w:r>
+      <w:r>
+        <w:t>Bay Area</w:t>
+      </w:r>
+      <w:bookmarkStart w:id="1" w:name="_GoBack"/>
+      <w:bookmarkEnd w:id="1"/>
     </w:p>
     <w:p>
       <w:pPr>
@@ -127,7 +163,7 @@
         </w:rPr>
         <w:tab/>
       </w:r>
-      <w:hyperlink r:id="rId4">
+      <w:hyperlink r:id="rId6">
         <w:r>
           <w:rPr>
             <w:rStyle w:val="Hyperlink"/>
@@ -312,7 +348,7 @@
         </w:rPr>
         <w:tab/>
       </w:r>
-      <w:hyperlink r:id="rId5">
+      <w:hyperlink r:id="rId7">
         <w:r>
           <w:rPr>
             <w:rStyle w:val="Hyperlink"/>
@@ -361,7 +397,7 @@
         </w:rPr>
         <w:tab/>
       </w:r>
-      <w:hyperlink r:id="rId6">
+      <w:hyperlink r:id="rId8">
         <w:r>
           <w:rPr>
             <w:rStyle w:val="Hyperlink"/>
@@ -410,7 +446,7 @@
         </w:rPr>
         <w:tab/>
       </w:r>
-      <w:hyperlink r:id="rId7">
+      <w:hyperlink r:id="rId9">
         <w:r>
           <w:rPr>
             <w:rStyle w:val="Hyperlink"/>
@@ -431,7 +467,7 @@
         </w:rPr>
         <w:t xml:space="preserve">, </w:t>
       </w:r>
-      <w:hyperlink r:id="rId8">
+      <w:hyperlink r:id="rId10">
         <w:r>
           <w:rPr>
             <w:rStyle w:val="Hyperlink"/>
@@ -452,7 +488,7 @@
         </w:rPr>
         <w:t xml:space="preserve"> &amp; </w:t>
       </w:r>
-      <w:hyperlink r:id="rId9">
+      <w:hyperlink r:id="rId11">
         <w:r>
           <w:rPr>
             <w:rStyle w:val="Hyperlink"/>
@@ -702,7 +738,7 @@
         </w:rPr>
         <w:tab/>
       </w:r>
-      <w:hyperlink r:id="rId10">
+      <w:hyperlink r:id="rId12">
         <w:r>
           <w:rPr>
             <w:rStyle w:val="Hyperlink"/>
@@ -770,7 +806,7 @@
         </w:rPr>
         <w:tab/>
       </w:r>
-      <w:hyperlink r:id="rId11">
+      <w:hyperlink r:id="rId13">
         <w:r>
           <w:rPr>
             <w:rStyle w:val="Hyperlink"/>
@@ -838,7 +874,7 @@
         </w:rPr>
         <w:tab/>
       </w:r>
-      <w:hyperlink r:id="rId12">
+      <w:hyperlink r:id="rId14">
         <w:r>
           <w:rPr>
             <w:rStyle w:val="Hyperlink"/>
@@ -858,11 +894,11 @@
           <w:bottom w:val="single" w:sz="6" w:space="1" w:color="auto"/>
         </w:pBdr>
       </w:pPr>
-      <w:bookmarkStart w:id="1" w:name="software"/>
+      <w:bookmarkStart w:id="2" w:name="software"/>
       <w:r>
         <w:t>Software</w:t>
       </w:r>
-      <w:bookmarkEnd w:id="1"/>
+      <w:bookmarkEnd w:id="2"/>
     </w:p>
     <w:p>
       <w:pPr>
@@ -891,7 +927,7 @@
         </w:rPr>
         <w:tab/>
       </w:r>
-      <w:hyperlink r:id="rId13">
+      <w:hyperlink r:id="rId15">
         <w:r>
           <w:rPr>
             <w:rStyle w:val="Hyperlink"/>
@@ -919,7 +955,7 @@
         </w:rPr>
         <w:t xml:space="preserve">This package was used for colony quantification and interaction analysis in Bryant et al. </w:t>
       </w:r>
-      <w:hyperlink r:id="rId14">
+      <w:hyperlink r:id="rId16">
         <w:r>
           <w:rPr>
             <w:rStyle w:val="Hyperlink"/>
@@ -958,7 +994,7 @@
         </w:rPr>
         <w:t xml:space="preserve"> can be found in </w:t>
       </w:r>
-      <w:hyperlink r:id="rId15">
+      <w:hyperlink r:id="rId17">
         <w:r>
           <w:rPr>
             <w:rStyle w:val="Hyperlink"/>
@@ -1008,7 +1044,7 @@
         </w:rPr>
         <w:tab/>
       </w:r>
-      <w:hyperlink r:id="rId16">
+      <w:hyperlink r:id="rId18">
         <w:r>
           <w:rPr>
             <w:rStyle w:val="Hyperlink"/>
@@ -1019,8 +1055,6 @@
           <w:t>iSTOP R package</w:t>
         </w:r>
       </w:hyperlink>
-      <w:bookmarkStart w:id="2" w:name="_GoBack"/>
-      <w:bookmarkEnd w:id="2"/>
       <w:r>
         <w:rPr>
           <w:rFonts w:ascii="Georgia" w:hAnsi="Georgia"/>
@@ -1038,7 +1072,7 @@
         </w:rPr>
         <w:t xml:space="preserve">This package was written to facilitate guide design for Billon et el. </w:t>
       </w:r>
-      <w:hyperlink r:id="rId17">
+      <w:hyperlink r:id="rId19">
         <w:r>
           <w:rPr>
             <w:rStyle w:val="Hyperlink"/>
@@ -1155,7 +1189,7 @@
         </w:rPr>
         <w:tab/>
       </w:r>
-      <w:hyperlink r:id="rId18">
+      <w:hyperlink r:id="rId20">
         <w:r>
           <w:rPr>
             <w:rStyle w:val="Hyperlink"/>
@@ -1176,7 +1210,7 @@
         </w:rPr>
         <w:t xml:space="preserve"> &amp; </w:t>
       </w:r>
-      <w:hyperlink r:id="rId19">
+      <w:hyperlink r:id="rId21">
         <w:r>
           <w:rPr>
             <w:rStyle w:val="Hyperlink"/>
@@ -1245,7 +1279,7 @@
         </w:rPr>
         <w:tab/>
       </w:r>
-      <w:hyperlink r:id="rId20">
+      <w:hyperlink r:id="rId22">
         <w:r>
           <w:rPr>
             <w:rStyle w:val="Hyperlink"/>
@@ -1266,7 +1300,7 @@
         </w:rPr>
         <w:t xml:space="preserve"> &amp; </w:t>
       </w:r>
-      <w:hyperlink r:id="rId21">
+      <w:hyperlink r:id="rId23">
         <w:r>
           <w:rPr>
             <w:rStyle w:val="Hyperlink"/>
@@ -1533,7 +1567,7 @@
         </w:rPr>
         <w:tab/>
       </w:r>
-      <w:hyperlink r:id="rId22">
+      <w:hyperlink r:id="rId24">
         <w:r>
           <w:rPr>
             <w:rStyle w:val="Hyperlink"/>
@@ -1581,7 +1615,7 @@
         </w:rPr>
         <w:tab/>
       </w:r>
-      <w:hyperlink r:id="rId23">
+      <w:hyperlink r:id="rId25">
         <w:r>
           <w:rPr>
             <w:rStyle w:val="Hyperlink"/>
@@ -1628,7 +1662,7 @@
         </w:rPr>
         <w:tab/>
       </w:r>
-      <w:hyperlink r:id="rId24">
+      <w:hyperlink r:id="rId26">
         <w:r>
           <w:rPr>
             <w:rStyle w:val="Hyperlink"/>
@@ -1749,7 +1783,7 @@
         </w:rPr>
         <w:br/>
       </w:r>
-      <w:hyperlink r:id="rId25">
+      <w:hyperlink r:id="rId27">
         <w:r>
           <w:rPr>
             <w:rStyle w:val="Hyperlink"/>
@@ -1766,7 +1800,7 @@
         </w:rPr>
         <w:t xml:space="preserve"> – </w:t>
       </w:r>
-      <w:hyperlink r:id="rId26">
+      <w:hyperlink r:id="rId28">
         <w:r>
           <w:rPr>
             <w:rStyle w:val="Hyperlink"/>
@@ -1783,7 +1817,7 @@
         </w:rPr>
         <w:t xml:space="preserve"> – </w:t>
       </w:r>
-      <w:hyperlink r:id="rId27">
+      <w:hyperlink r:id="rId29">
         <w:r>
           <w:rPr>
             <w:rStyle w:val="Hyperlink"/>
@@ -1888,7 +1922,7 @@
         </w:rPr>
         <w:br/>
       </w:r>
-      <w:hyperlink r:id="rId28">
+      <w:hyperlink r:id="rId30">
         <w:r>
           <w:rPr>
             <w:rStyle w:val="Hyperlink"/>
@@ -1979,7 +2013,7 @@
         </w:rPr>
         <w:br/>
       </w:r>
-      <w:hyperlink r:id="rId29">
+      <w:hyperlink r:id="rId31">
         <w:r>
           <w:rPr>
             <w:rStyle w:val="Hyperlink"/>
@@ -1996,7 +2030,7 @@
         </w:rPr>
         <w:t xml:space="preserve"> – </w:t>
       </w:r>
-      <w:hyperlink r:id="rId30">
+      <w:hyperlink r:id="rId32">
         <w:r>
           <w:rPr>
             <w:rStyle w:val="Hyperlink"/>
@@ -2013,7 +2047,7 @@
         </w:rPr>
         <w:t xml:space="preserve"> – </w:t>
       </w:r>
-      <w:hyperlink r:id="rId31">
+      <w:hyperlink r:id="rId33">
         <w:r>
           <w:rPr>
             <w:rStyle w:val="Hyperlink"/>
@@ -2128,7 +2162,7 @@
         </w:rPr>
         <w:br/>
       </w:r>
-      <w:hyperlink r:id="rId32">
+      <w:hyperlink r:id="rId34">
         <w:r>
           <w:rPr>
             <w:rStyle w:val="Hyperlink"/>
@@ -2145,7 +2179,7 @@
         </w:rPr>
         <w:t xml:space="preserve"> – </w:t>
       </w:r>
-      <w:hyperlink r:id="rId33">
+      <w:hyperlink r:id="rId35">
         <w:r>
           <w:rPr>
             <w:rStyle w:val="Hyperlink"/>
@@ -2162,7 +2196,7 @@
         </w:rPr>
         <w:t xml:space="preserve"> – </w:t>
       </w:r>
-      <w:hyperlink r:id="rId34">
+      <w:hyperlink r:id="rId36">
         <w:r>
           <w:rPr>
             <w:rStyle w:val="Hyperlink"/>
@@ -2253,7 +2287,7 @@
         </w:rPr>
         <w:br/>
       </w:r>
-      <w:hyperlink r:id="rId35">
+      <w:hyperlink r:id="rId37">
         <w:r>
           <w:rPr>
             <w:rStyle w:val="Hyperlink"/>
@@ -2270,7 +2304,7 @@
         </w:rPr>
         <w:t xml:space="preserve"> – </w:t>
       </w:r>
-      <w:hyperlink r:id="rId36">
+      <w:hyperlink r:id="rId38">
         <w:r>
           <w:rPr>
             <w:rStyle w:val="Hyperlink"/>
@@ -2287,7 +2321,7 @@
         </w:rPr>
         <w:t xml:space="preserve"> – </w:t>
       </w:r>
-      <w:hyperlink r:id="rId37">
+      <w:hyperlink r:id="rId39">
         <w:r>
           <w:rPr>
             <w:rStyle w:val="Hyperlink"/>
@@ -2384,7 +2418,7 @@
         </w:rPr>
         <w:br/>
       </w:r>
-      <w:hyperlink r:id="rId38">
+      <w:hyperlink r:id="rId40">
         <w:r>
           <w:rPr>
             <w:rStyle w:val="Hyperlink"/>
@@ -2401,7 +2435,7 @@
         </w:rPr>
         <w:t xml:space="preserve"> – </w:t>
       </w:r>
-      <w:hyperlink r:id="rId39">
+      <w:hyperlink r:id="rId41">
         <w:r>
           <w:rPr>
             <w:rStyle w:val="Hyperlink"/>
@@ -2418,7 +2452,7 @@
         </w:rPr>
         <w:t xml:space="preserve"> – </w:t>
       </w:r>
-      <w:hyperlink r:id="rId40">
+      <w:hyperlink r:id="rId42">
         <w:r>
           <w:rPr>
             <w:rStyle w:val="Hyperlink"/>
@@ -3080,6 +3114,16 @@
       <w:szCs w:val="56"/>
     </w:rPr>
   </w:style>
+  <w:style w:type="character" w:styleId="UnresolvedMention">
+    <w:name w:val="Unresolved Mention"/>
+    <w:basedOn w:val="DefaultParagraphFont"/>
+    <w:uiPriority w:val="99"/>
+    <w:rsid w:val="008D1D3D"/>
+    <w:rPr>
+      <w:color w:val="605E5C"/>
+      <w:shd w:val="clear" w:color="auto" w:fill="E1DFDD"/>
+    </w:rPr>
+  </w:style>
 </w:styles>
 </file>
 

</xml_diff>